<commit_message>
final file structure format and login and registration
</commit_message>
<xml_diff>
--- a/Task Division.docx
+++ b/Task Division.docx
@@ -56,12 +56,14 @@
                 <w:rFonts w:ascii="Times New Roman" w:hAnsi="Times New Roman" w:cs="Times New Roman"/>
               </w:rPr>
             </w:pPr>
+            <w:proofErr w:type="spellStart"/>
             <w:r>
               <w:rPr>
                 <w:rFonts w:ascii="Times New Roman" w:hAnsi="Times New Roman" w:cs="Times New Roman"/>
               </w:rPr>
               <w:t>Mikiyas</w:t>
             </w:r>
+            <w:proofErr w:type="spellEnd"/>
             <w:r>
               <w:rPr>
                 <w:rFonts w:ascii="Times New Roman" w:hAnsi="Times New Roman" w:cs="Times New Roman"/>
@@ -80,11 +82,19 @@
                 <w:rFonts w:ascii="Times New Roman" w:hAnsi="Times New Roman" w:cs="Times New Roman"/>
               </w:rPr>
             </w:pPr>
-            <w:r>
-              <w:rPr>
-                <w:rFonts w:ascii="Times New Roman" w:hAnsi="Times New Roman" w:cs="Times New Roman"/>
-              </w:rPr>
-              <w:t>Mikiyas. w</w:t>
+            <w:proofErr w:type="spellStart"/>
+            <w:r>
+              <w:rPr>
+                <w:rFonts w:ascii="Times New Roman" w:hAnsi="Times New Roman" w:cs="Times New Roman"/>
+              </w:rPr>
+              <w:t>Mikiyas</w:t>
+            </w:r>
+            <w:proofErr w:type="spellEnd"/>
+            <w:r>
+              <w:rPr>
+                <w:rFonts w:ascii="Times New Roman" w:hAnsi="Times New Roman" w:cs="Times New Roman"/>
+              </w:rPr>
+              <w:t>. w</w:t>
             </w:r>
           </w:p>
         </w:tc>
@@ -116,12 +126,14 @@
                 <w:rFonts w:ascii="Times New Roman" w:hAnsi="Times New Roman" w:cs="Times New Roman"/>
               </w:rPr>
             </w:pPr>
+            <w:proofErr w:type="spellStart"/>
             <w:r>
               <w:rPr>
                 <w:rFonts w:ascii="Times New Roman" w:hAnsi="Times New Roman" w:cs="Times New Roman"/>
               </w:rPr>
               <w:t>Henok.h</w:t>
             </w:r>
+            <w:proofErr w:type="spellEnd"/>
           </w:p>
         </w:tc>
         <w:tc>
@@ -134,6 +146,7 @@
                 <w:rFonts w:ascii="Times New Roman" w:hAnsi="Times New Roman" w:cs="Times New Roman"/>
               </w:rPr>
             </w:pPr>
+            <w:proofErr w:type="spellStart"/>
             <w:r>
               <w:rPr>
                 <w:rFonts w:ascii="Times New Roman" w:hAnsi="Times New Roman" w:cs="Times New Roman"/>
@@ -146,6 +159,7 @@
               </w:rPr>
               <w:t>awi</w:t>
             </w:r>
+            <w:proofErr w:type="spellEnd"/>
           </w:p>
         </w:tc>
         <w:tc>
@@ -158,12 +172,14 @@
                 <w:rFonts w:ascii="Times New Roman" w:hAnsi="Times New Roman" w:cs="Times New Roman"/>
               </w:rPr>
             </w:pPr>
+            <w:proofErr w:type="spellStart"/>
             <w:r>
               <w:rPr>
                 <w:rFonts w:ascii="Times New Roman" w:hAnsi="Times New Roman" w:cs="Times New Roman"/>
               </w:rPr>
               <w:t>aman</w:t>
             </w:r>
+            <w:proofErr w:type="spellEnd"/>
           </w:p>
         </w:tc>
         <w:tc>
@@ -176,12 +192,14 @@
                 <w:rFonts w:ascii="Times New Roman" w:hAnsi="Times New Roman" w:cs="Times New Roman"/>
               </w:rPr>
             </w:pPr>
+            <w:proofErr w:type="spellStart"/>
             <w:r>
               <w:rPr>
                 <w:rFonts w:ascii="Times New Roman" w:hAnsi="Times New Roman" w:cs="Times New Roman"/>
               </w:rPr>
               <w:t>mulat</w:t>
             </w:r>
+            <w:proofErr w:type="spellEnd"/>
           </w:p>
         </w:tc>
         <w:tc>
@@ -194,12 +212,14 @@
                 <w:rFonts w:ascii="Times New Roman" w:hAnsi="Times New Roman" w:cs="Times New Roman"/>
               </w:rPr>
             </w:pPr>
+            <w:proofErr w:type="spellStart"/>
             <w:r>
               <w:rPr>
                 <w:rFonts w:ascii="Times New Roman" w:hAnsi="Times New Roman" w:cs="Times New Roman"/>
               </w:rPr>
               <w:t>essayas</w:t>
             </w:r>
+            <w:proofErr w:type="spellEnd"/>
           </w:p>
         </w:tc>
         <w:tc>
@@ -212,12 +232,14 @@
                 <w:rFonts w:ascii="Times New Roman" w:hAnsi="Times New Roman" w:cs="Times New Roman"/>
               </w:rPr>
             </w:pPr>
+            <w:proofErr w:type="spellStart"/>
             <w:r>
               <w:rPr>
                 <w:rFonts w:ascii="Times New Roman" w:hAnsi="Times New Roman" w:cs="Times New Roman"/>
               </w:rPr>
               <w:t>wamisha</w:t>
             </w:r>
+            <w:proofErr w:type="spellEnd"/>
           </w:p>
         </w:tc>
         <w:tc>
@@ -230,12 +252,14 @@
                 <w:rFonts w:ascii="Times New Roman" w:hAnsi="Times New Roman" w:cs="Times New Roman"/>
               </w:rPr>
             </w:pPr>
+            <w:proofErr w:type="spellStart"/>
             <w:r>
               <w:rPr>
                 <w:rFonts w:ascii="Times New Roman" w:hAnsi="Times New Roman" w:cs="Times New Roman"/>
               </w:rPr>
               <w:t>mahlet</w:t>
             </w:r>
+            <w:proofErr w:type="spellEnd"/>
           </w:p>
         </w:tc>
         <w:tc>
@@ -248,12 +272,14 @@
                 <w:rFonts w:ascii="Times New Roman" w:hAnsi="Times New Roman" w:cs="Times New Roman"/>
               </w:rPr>
             </w:pPr>
+            <w:proofErr w:type="spellStart"/>
             <w:r>
               <w:rPr>
                 <w:rFonts w:ascii="Times New Roman" w:hAnsi="Times New Roman" w:cs="Times New Roman"/>
               </w:rPr>
               <w:t>sofoniyas</w:t>
             </w:r>
+            <w:proofErr w:type="spellEnd"/>
           </w:p>
         </w:tc>
       </w:tr>
@@ -283,43 +309,34 @@
         </w:tc>
         <w:tc>
           <w:tcPr>
-            <w:tcW w:w="1099" w:type="dxa"/>
-          </w:tcPr>
-          <w:p>
-            <w:pPr>
-              <w:jc w:val="center"/>
+            <w:tcW w:w="10077" w:type="dxa"/>
+            <w:gridSpan w:val="11"/>
+          </w:tcPr>
+          <w:p>
+            <w:pPr>
               <w:rPr>
                 <w:rFonts w:ascii="Times New Roman" w:hAnsi="Times New Roman" w:cs="Times New Roman"/>
                 <w:color w:val="ED7D31" w:themeColor="accent2"/>
+                <w:sz w:val="24"/>
               </w:rPr>
             </w:pPr>
             <w:r>
               <w:rPr>
                 <w:rFonts w:ascii="Times New Roman" w:hAnsi="Times New Roman" w:cs="Times New Roman"/>
                 <w:color w:val="ED7D31" w:themeColor="accent2"/>
-              </w:rPr>
-              <w:t>*</w:t>
-            </w:r>
-          </w:p>
-        </w:tc>
-        <w:tc>
-          <w:tcPr>
-            <w:tcW w:w="780" w:type="dxa"/>
-          </w:tcPr>
-          <w:p>
-            <w:pPr>
-              <w:jc w:val="center"/>
+                <w:sz w:val="24"/>
+              </w:rPr>
+              <w:t>*EVERYONE MUST DO THE DATABASE DESIGN AND THE ER DIAGRAM</w:t>
+            </w:r>
+          </w:p>
+          <w:p>
+            <w:pPr>
               <w:rPr>
                 <w:rFonts w:ascii="Times New Roman" w:hAnsi="Times New Roman" w:cs="Times New Roman"/>
                 <w:color w:val="ED7D31" w:themeColor="accent2"/>
               </w:rPr>
             </w:pPr>
           </w:p>
-        </w:tc>
-        <w:tc>
-          <w:tcPr>
-            <w:tcW w:w="858" w:type="dxa"/>
-          </w:tcPr>
           <w:p>
             <w:pPr>
               <w:jc w:val="center"/>
@@ -328,132 +345,8 @@
                 <w:color w:val="ED7D31" w:themeColor="accent2"/>
               </w:rPr>
             </w:pPr>
-          </w:p>
-        </w:tc>
-        <w:tc>
-          <w:tcPr>
-            <w:tcW w:w="970" w:type="dxa"/>
-          </w:tcPr>
-          <w:p>
-            <w:pPr>
-              <w:jc w:val="center"/>
-              <w:rPr>
-                <w:rFonts w:ascii="Times New Roman" w:hAnsi="Times New Roman" w:cs="Times New Roman"/>
-                <w:color w:val="ED7D31" w:themeColor="accent2"/>
-              </w:rPr>
-            </w:pPr>
-          </w:p>
-        </w:tc>
-        <w:tc>
-          <w:tcPr>
-            <w:tcW w:w="966" w:type="dxa"/>
-          </w:tcPr>
-          <w:p>
-            <w:pPr>
-              <w:jc w:val="center"/>
-              <w:rPr>
-                <w:rFonts w:ascii="Times New Roman" w:hAnsi="Times New Roman" w:cs="Times New Roman"/>
-                <w:color w:val="ED7D31" w:themeColor="accent2"/>
-              </w:rPr>
-            </w:pPr>
-          </w:p>
-        </w:tc>
-        <w:tc>
-          <w:tcPr>
-            <w:tcW w:w="858" w:type="dxa"/>
-          </w:tcPr>
-          <w:p>
-            <w:pPr>
-              <w:jc w:val="center"/>
-              <w:rPr>
-                <w:rFonts w:ascii="Times New Roman" w:hAnsi="Times New Roman" w:cs="Times New Roman"/>
-                <w:color w:val="ED7D31" w:themeColor="accent2"/>
-              </w:rPr>
-            </w:pPr>
-          </w:p>
-        </w:tc>
-        <w:tc>
-          <w:tcPr>
-            <w:tcW w:w="850" w:type="dxa"/>
-          </w:tcPr>
-          <w:p>
-            <w:pPr>
-              <w:jc w:val="center"/>
-              <w:rPr>
-                <w:rFonts w:ascii="Times New Roman" w:hAnsi="Times New Roman" w:cs="Times New Roman"/>
-                <w:color w:val="ED7D31" w:themeColor="accent2"/>
-              </w:rPr>
-            </w:pPr>
-          </w:p>
-        </w:tc>
-        <w:tc>
-          <w:tcPr>
-            <w:tcW w:w="851" w:type="dxa"/>
-          </w:tcPr>
-          <w:p>
-            <w:pPr>
-              <w:jc w:val="center"/>
-              <w:rPr>
-                <w:rFonts w:ascii="Times New Roman" w:hAnsi="Times New Roman" w:cs="Times New Roman"/>
-                <w:color w:val="ED7D31" w:themeColor="accent2"/>
-              </w:rPr>
-            </w:pPr>
-            <w:r>
-              <w:rPr>
-                <w:rFonts w:ascii="Times New Roman" w:hAnsi="Times New Roman" w:cs="Times New Roman"/>
-                <w:color w:val="ED7D31" w:themeColor="accent2"/>
-              </w:rPr>
-              <w:t>*</w:t>
-            </w:r>
-          </w:p>
-        </w:tc>
-        <w:tc>
-          <w:tcPr>
-            <w:tcW w:w="992" w:type="dxa"/>
-          </w:tcPr>
-          <w:p>
-            <w:pPr>
-              <w:jc w:val="center"/>
-              <w:rPr>
-                <w:rFonts w:ascii="Times New Roman" w:hAnsi="Times New Roman" w:cs="Times New Roman"/>
-                <w:color w:val="ED7D31" w:themeColor="accent2"/>
-              </w:rPr>
-            </w:pPr>
-            <w:r>
-              <w:rPr>
-                <w:rFonts w:ascii="Times New Roman" w:hAnsi="Times New Roman" w:cs="Times New Roman"/>
-                <w:color w:val="ED7D31" w:themeColor="accent2"/>
-              </w:rPr>
-              <w:t>*</w:t>
-            </w:r>
-          </w:p>
-        </w:tc>
-        <w:tc>
-          <w:tcPr>
-            <w:tcW w:w="841" w:type="dxa"/>
-          </w:tcPr>
-          <w:p>
-            <w:pPr>
-              <w:jc w:val="center"/>
-              <w:rPr>
-                <w:rFonts w:ascii="Times New Roman" w:hAnsi="Times New Roman" w:cs="Times New Roman"/>
-                <w:color w:val="ED7D31" w:themeColor="accent2"/>
-              </w:rPr>
-            </w:pPr>
-          </w:p>
-        </w:tc>
-        <w:tc>
-          <w:tcPr>
-            <w:tcW w:w="1012" w:type="dxa"/>
-          </w:tcPr>
-          <w:p>
-            <w:pPr>
-              <w:jc w:val="center"/>
-              <w:rPr>
-                <w:rFonts w:ascii="Times New Roman" w:hAnsi="Times New Roman" w:cs="Times New Roman"/>
-                <w:color w:val="ED7D31" w:themeColor="accent2"/>
-              </w:rPr>
-            </w:pPr>
+            <w:bookmarkStart w:id="0" w:name="_GoBack"/>
+            <w:bookmarkEnd w:id="0"/>
           </w:p>
         </w:tc>
       </w:tr>
@@ -698,13 +591,7 @@
               <w:rPr>
                 <w:rFonts w:ascii="Times New Roman" w:hAnsi="Times New Roman" w:cs="Times New Roman"/>
               </w:rPr>
-              <w:t xml:space="preserve">Pages </w:t>
-            </w:r>
-            <w:r>
-              <w:rPr>
-                <w:rFonts w:ascii="Times New Roman" w:hAnsi="Times New Roman" w:cs="Times New Roman"/>
-              </w:rPr>
-              <w:t xml:space="preserve">After </w:t>
+              <w:t xml:space="preserve">Pages After </w:t>
             </w:r>
             <w:r>
               <w:rPr>
@@ -1066,13 +953,7 @@
               <w:rPr>
                 <w:rFonts w:ascii="Times New Roman" w:hAnsi="Times New Roman" w:cs="Times New Roman"/>
               </w:rPr>
-              <w:t>dealer</w:t>
-            </w:r>
-            <w:r>
-              <w:rPr>
-                <w:rFonts w:ascii="Times New Roman" w:hAnsi="Times New Roman" w:cs="Times New Roman"/>
-              </w:rPr>
-              <w:t xml:space="preserve"> shop page</w:t>
+              <w:t>dealer shop page</w:t>
             </w:r>
           </w:p>
         </w:tc>
@@ -1974,25 +1855,13 @@
               <w:rPr>
                 <w:rFonts w:ascii="Times New Roman" w:hAnsi="Times New Roman" w:cs="Times New Roman"/>
               </w:rPr>
-              <w:t xml:space="preserve">Pages After </w:t>
-            </w:r>
-            <w:r>
-              <w:rPr>
-                <w:rFonts w:ascii="Times New Roman" w:hAnsi="Times New Roman" w:cs="Times New Roman"/>
-              </w:rPr>
-              <w:t>delivery team</w:t>
-            </w:r>
-            <w:r>
-              <w:rPr>
-                <w:rFonts w:ascii="Times New Roman" w:hAnsi="Times New Roman" w:cs="Times New Roman"/>
-              </w:rPr>
-              <w:t xml:space="preserve"> </w:t>
-            </w:r>
-            <w:r>
-              <w:rPr>
-                <w:rFonts w:ascii="Times New Roman" w:hAnsi="Times New Roman" w:cs="Times New Roman"/>
-              </w:rPr>
-              <w:t>login</w:t>
+              <w:t>Pages After delivery team</w:t>
+            </w:r>
+            <w:r>
+              <w:rPr>
+                <w:rFonts w:ascii="Times New Roman" w:hAnsi="Times New Roman" w:cs="Times New Roman"/>
+              </w:rPr>
+              <w:t xml:space="preserve"> login</w:t>
             </w:r>
           </w:p>
         </w:tc>
@@ -2164,19 +2033,7 @@
               <w:rPr>
                 <w:rFonts w:ascii="Times New Roman" w:hAnsi="Times New Roman" w:cs="Times New Roman"/>
               </w:rPr>
-              <w:t>Pages After</w:t>
-            </w:r>
-            <w:r>
-              <w:rPr>
-                <w:rFonts w:ascii="Times New Roman" w:hAnsi="Times New Roman" w:cs="Times New Roman"/>
-              </w:rPr>
-              <w:t xml:space="preserve"> mediator</w:t>
-            </w:r>
-            <w:r>
-              <w:rPr>
-                <w:rFonts w:ascii="Times New Roman" w:hAnsi="Times New Roman" w:cs="Times New Roman"/>
-              </w:rPr>
-              <w:t xml:space="preserve"> </w:t>
+              <w:t xml:space="preserve">Pages After mediator </w:t>
             </w:r>
             <w:r>
               <w:rPr>
@@ -2365,8 +2222,44 @@
         <w:rPr>
           <w:rFonts w:ascii="Times New Roman" w:hAnsi="Times New Roman" w:cs="Times New Roman"/>
         </w:rPr>
-        <w:t>Save your script as a .php with reference to header.php and footer.php</w:t>
+        <w:t>Save your script as a .</w:t>
       </w:r>
+      <w:proofErr w:type="spellStart"/>
+      <w:r>
+        <w:rPr>
+          <w:rFonts w:ascii="Times New Roman" w:hAnsi="Times New Roman" w:cs="Times New Roman"/>
+        </w:rPr>
+        <w:t>php</w:t>
+      </w:r>
+      <w:proofErr w:type="spellEnd"/>
+      <w:r>
+        <w:rPr>
+          <w:rFonts w:ascii="Times New Roman" w:hAnsi="Times New Roman" w:cs="Times New Roman"/>
+        </w:rPr>
+        <w:t xml:space="preserve"> with reference to </w:t>
+      </w:r>
+      <w:proofErr w:type="spellStart"/>
+      <w:r>
+        <w:rPr>
+          <w:rFonts w:ascii="Times New Roman" w:hAnsi="Times New Roman" w:cs="Times New Roman"/>
+        </w:rPr>
+        <w:t>header.php</w:t>
+      </w:r>
+      <w:proofErr w:type="spellEnd"/>
+      <w:r>
+        <w:rPr>
+          <w:rFonts w:ascii="Times New Roman" w:hAnsi="Times New Roman" w:cs="Times New Roman"/>
+        </w:rPr>
+        <w:t xml:space="preserve"> and </w:t>
+      </w:r>
+      <w:proofErr w:type="spellStart"/>
+      <w:r>
+        <w:rPr>
+          <w:rFonts w:ascii="Times New Roman" w:hAnsi="Times New Roman" w:cs="Times New Roman"/>
+        </w:rPr>
+        <w:t>footer.php</w:t>
+      </w:r>
+      <w:proofErr w:type="spellEnd"/>
     </w:p>
     <w:p>
       <w:pPr>
@@ -2383,7 +2276,21 @@
         <w:rPr>
           <w:rFonts w:ascii="Times New Roman" w:hAnsi="Times New Roman" w:cs="Times New Roman"/>
         </w:rPr>
-        <w:t>I will try to add the css of the home page so that the whole site have the same feel</w:t>
+        <w:t xml:space="preserve">I will try to add the </w:t>
+      </w:r>
+      <w:proofErr w:type="spellStart"/>
+      <w:r>
+        <w:rPr>
+          <w:rFonts w:ascii="Times New Roman" w:hAnsi="Times New Roman" w:cs="Times New Roman"/>
+        </w:rPr>
+        <w:t>css</w:t>
+      </w:r>
+      <w:proofErr w:type="spellEnd"/>
+      <w:r>
+        <w:rPr>
+          <w:rFonts w:ascii="Times New Roman" w:hAnsi="Times New Roman" w:cs="Times New Roman"/>
+        </w:rPr>
+        <w:t xml:space="preserve"> of the home page so that the whole site have the same feel</w:t>
       </w:r>
     </w:p>
     <w:p>
@@ -2451,11 +2358,47 @@
           <w:rFonts w:ascii="Times New Roman" w:hAnsi="Times New Roman" w:cs="Times New Roman"/>
         </w:rPr>
       </w:pPr>
+      <w:proofErr w:type="gramStart"/>
       <w:r>
         <w:rPr>
           <w:rFonts w:ascii="Times New Roman" w:hAnsi="Times New Roman" w:cs="Times New Roman"/>
         </w:rPr>
-        <w:t>gust do the html part you can add bootstrap css and jqury if u want</w:t>
+        <w:t>gust</w:t>
+      </w:r>
+      <w:proofErr w:type="gramEnd"/>
+      <w:r>
+        <w:rPr>
+          <w:rFonts w:ascii="Times New Roman" w:hAnsi="Times New Roman" w:cs="Times New Roman"/>
+        </w:rPr>
+        <w:t xml:space="preserve"> do the html part you can add bootstrap </w:t>
+      </w:r>
+      <w:proofErr w:type="spellStart"/>
+      <w:r>
+        <w:rPr>
+          <w:rFonts w:ascii="Times New Roman" w:hAnsi="Times New Roman" w:cs="Times New Roman"/>
+        </w:rPr>
+        <w:t>css</w:t>
+      </w:r>
+      <w:proofErr w:type="spellEnd"/>
+      <w:r>
+        <w:rPr>
+          <w:rFonts w:ascii="Times New Roman" w:hAnsi="Times New Roman" w:cs="Times New Roman"/>
+        </w:rPr>
+        <w:t xml:space="preserve"> and </w:t>
+      </w:r>
+      <w:proofErr w:type="spellStart"/>
+      <w:r>
+        <w:rPr>
+          <w:rFonts w:ascii="Times New Roman" w:hAnsi="Times New Roman" w:cs="Times New Roman"/>
+        </w:rPr>
+        <w:t>jqury</w:t>
+      </w:r>
+      <w:proofErr w:type="spellEnd"/>
+      <w:r>
+        <w:rPr>
+          <w:rFonts w:ascii="Times New Roman" w:hAnsi="Times New Roman" w:cs="Times New Roman"/>
+        </w:rPr>
+        <w:t xml:space="preserve"> if u want</w:t>
       </w:r>
       <w:r>
         <w:rPr>
@@ -2463,8 +2406,6 @@
         </w:rPr>
         <w:t xml:space="preserve"> (do only the front end for this week.</w:t>
       </w:r>
-      <w:bookmarkStart w:id="0" w:name="_GoBack"/>
-      <w:bookmarkEnd w:id="0"/>
     </w:p>
     <w:p>
       <w:pPr>

</xml_diff>